<commit_message>
finished basic and enhanced greedy and A*, need to do final checks. Also outputted all tours for each algorithm.
</commit_message>
<xml_diff>
--- a/AISearchProforma.docx
+++ b/AISearchProforma.docx
@@ -1,6 +1,6 @@
 
 <file path=word/document.xml><?xml version="1.0" encoding="utf-8"?>
-<w:document xmlns:wpc="http://schemas.microsoft.com/office/word/2010/wordprocessingCanvas" xmlns:mc="http://schemas.openxmlformats.org/markup-compatibility/2006" xmlns:o="urn:schemas-microsoft-com:office:office" xmlns:r="http://schemas.openxmlformats.org/officeDocument/2006/relationships" xmlns:m="http://schemas.openxmlformats.org/officeDocument/2006/math" xmlns:v="urn:schemas-microsoft-com:vml" xmlns:wp14="http://schemas.microsoft.com/office/word/2010/wordprocessingDrawing" xmlns:wp="http://schemas.openxmlformats.org/drawingml/2006/wordprocessingDrawing" xmlns:w10="urn:schemas-microsoft-com:office:word" xmlns:w="http://schemas.openxmlformats.org/wordprocessingml/2006/main" xmlns:w14="http://schemas.microsoft.com/office/word/2010/wordml" xmlns:w15="http://schemas.microsoft.com/office/word/2012/wordml" xmlns:wpg="http://schemas.microsoft.com/office/word/2010/wordprocessingGroup" xmlns:wpi="http://schemas.microsoft.com/office/word/2010/wordprocessingInk" xmlns:wne="http://schemas.microsoft.com/office/word/2006/wordml" xmlns:wps="http://schemas.microsoft.com/office/word/2010/wordprocessingShape" mc:Ignorable="w14 w15 wp14">
+<w:document xmlns:wpc="http://schemas.microsoft.com/office/word/2010/wordprocessingCanvas" xmlns:cx="http://schemas.microsoft.com/office/drawing/2014/chartex" xmlns:cx1="http://schemas.microsoft.com/office/drawing/2015/9/8/chartex" xmlns:cx2="http://schemas.microsoft.com/office/drawing/2015/10/21/chartex" xmlns:cx3="http://schemas.microsoft.com/office/drawing/2016/5/9/chartex" xmlns:cx4="http://schemas.microsoft.com/office/drawing/2016/5/10/chartex" xmlns:cx5="http://schemas.microsoft.com/office/drawing/2016/5/11/chartex" xmlns:cx6="http://schemas.microsoft.com/office/drawing/2016/5/12/chartex" xmlns:cx7="http://schemas.microsoft.com/office/drawing/2016/5/13/chartex" xmlns:cx8="http://schemas.microsoft.com/office/drawing/2016/5/14/chartex" xmlns:mc="http://schemas.openxmlformats.org/markup-compatibility/2006" xmlns:aink="http://schemas.microsoft.com/office/drawing/2016/ink" xmlns:am3d="http://schemas.microsoft.com/office/drawing/2017/model3d" xmlns:o="urn:schemas-microsoft-com:office:office" xmlns:r="http://schemas.openxmlformats.org/officeDocument/2006/relationships" xmlns:m="http://schemas.openxmlformats.org/officeDocument/2006/math" xmlns:v="urn:schemas-microsoft-com:vml" xmlns:wp14="http://schemas.microsoft.com/office/word/2010/wordprocessingDrawing" xmlns:wp="http://schemas.openxmlformats.org/drawingml/2006/wordprocessingDrawing" xmlns:w10="urn:schemas-microsoft-com:office:word" xmlns:w="http://schemas.openxmlformats.org/wordprocessingml/2006/main" xmlns:w14="http://schemas.microsoft.com/office/word/2010/wordml" xmlns:w15="http://schemas.microsoft.com/office/word/2012/wordml" xmlns:w16cid="http://schemas.microsoft.com/office/word/2016/wordml/cid" xmlns:w16se="http://schemas.microsoft.com/office/word/2015/wordml/symex" xmlns:wpg="http://schemas.microsoft.com/office/word/2010/wordprocessingGroup" xmlns:wpi="http://schemas.microsoft.com/office/word/2010/wordprocessingInk" xmlns:wne="http://schemas.microsoft.com/office/word/2006/wordml" xmlns:wps="http://schemas.microsoft.com/office/word/2010/wordprocessingShape" mc:Ignorable="w14 w15 w16se w16cid wp14">
   <w:body>
     <w:p>
       <w:pPr>
@@ -16,12 +16,14 @@
         <w:t xml:space="preserve">: </w:t>
       </w:r>
       <w:r>
+        <w:t>Joshua Waddington</w:t>
+      </w:r>
+      <w:r>
         <w:tab/>
-      </w:r>
-      <w:bookmarkStart w:id="0" w:name="_GoBack"/>
-      <w:bookmarkEnd w:id="0"/>
-      <w:r>
         <w:t xml:space="preserve">User-ID: </w:t>
+      </w:r>
+      <w:r>
+        <w:t>xgnq82</w:t>
       </w:r>
     </w:p>
     <w:p>
@@ -48,6 +50,9 @@
       <w:r>
         <w:t xml:space="preserve">A: </w:t>
       </w:r>
+      <w:r>
+        <w:t>Basic greedy algorithm</w:t>
+      </w:r>
     </w:p>
     <w:p>
       <w:pPr>
@@ -73,6 +78,9 @@
       <w:r>
         <w:t xml:space="preserve">B: </w:t>
       </w:r>
+      <w:r>
+        <w:t>A* search (with greedy heuristic)</w:t>
+      </w:r>
     </w:p>
     <w:p>
       <w:pPr>
@@ -97,7 +105,7 @@
         <mc:AlternateContent>
           <mc:Choice Requires="wps">
             <w:drawing>
-              <wp:anchor distT="45720" distB="45720" distL="114300" distR="114300" simplePos="0" relativeHeight="251659264" behindDoc="0" locked="0" layoutInCell="1" allowOverlap="1">
+              <wp:anchor distT="45720" distB="45720" distL="114300" distR="114300" simplePos="0" relativeHeight="251659264" behindDoc="0" locked="0" layoutInCell="1" allowOverlap="1" wp14:anchorId="56E2EE7B" wp14:editId="56E2EE7C">
                 <wp:simplePos x="0" y="0"/>
                 <wp:positionH relativeFrom="margin">
                   <wp:align>right</wp:align>
@@ -151,69 +159,61 @@
                               <w:rPr>
                                 <w:i/>
                               </w:rPr>
-                              <w:t>Describe the enhancements you have made to your algorithms in the two boxes. You can vary the sizes of these boxes but not the font</w:t>
+                              <w:t xml:space="preserve">Algorithm A was enhanced by </w:t>
                             </w:r>
                             <w:r>
                               <w:rPr>
                                 <w:i/>
                               </w:rPr>
-                              <w:t xml:space="preserve"> (</w:t>
-                            </w:r>
-                            <w:proofErr w:type="spellStart"/>
-                            <w:r>
-                              <w:rPr>
-                                <w:i/>
-                              </w:rPr>
-                              <w:t>Calabri</w:t>
-                            </w:r>
-                            <w:proofErr w:type="spellEnd"/>
-                            <w:r>
-                              <w:rPr>
-                                <w:i/>
-                              </w:rPr>
-                              <w:t>)</w:t>
+                              <w:t xml:space="preserve">changing the method used to break ties. In the basic algorithm, ties </w:t>
                             </w:r>
                             <w:r>
                               <w:rPr>
                                 <w:i/>
                               </w:rPr>
-                              <w:t xml:space="preserve">, font size </w:t>
+                              <w:t>are broken</w:t>
                             </w:r>
                             <w:r>
                               <w:rPr>
                                 <w:i/>
                               </w:rPr>
-                              <w:t xml:space="preserve">(11) </w:t>
+                              <w:t xml:space="preserve"> by simply using the first node foun</w:t>
                             </w:r>
                             <w:r>
                               <w:rPr>
                                 <w:i/>
                               </w:rPr>
-                              <w:t>or paragraph properties</w:t>
+                              <w:t xml:space="preserve">d. In the modified version, the program looks at </w:t>
                             </w:r>
                             <w:r>
                               <w:rPr>
                                 <w:i/>
                               </w:rPr>
-                              <w:t xml:space="preserve"> (single space)</w:t>
+                              <w:t xml:space="preserve">both nodes and sees which one has the smallest </w:t>
                             </w:r>
                             <w:r>
                               <w:rPr>
                                 <w:i/>
                               </w:rPr>
-                              <w:t>, and everything should fit onto one side of A4. You may include a commentary on the general success of your enhancements if you wish.</w:t>
+                              <w:t xml:space="preserve">distance to their next node. </w:t>
                             </w:r>
                             <w:r>
                               <w:rPr>
                                 <w:i/>
                               </w:rPr>
-                              <w:t xml:space="preserve"> Save the final document as a pdf.</w:t>
+                              <w:t xml:space="preserve">If again this is </w:t>
                             </w:r>
                             <w:r>
                               <w:rPr>
                                 <w:i/>
                               </w:rPr>
-                              <w:t xml:space="preserve"> (YOU can delete these instructions.</w:t>
+                              <w:t>equal,</w:t>
+                            </w:r>
+                            <w:r>
+                              <w:rPr>
+                                <w:i/>
+                              </w:rPr>
+                              <w:t xml:space="preserve"> then it will take the first node that it found.</w:t>
                             </w:r>
                           </w:p>
                         </w:txbxContent>
@@ -235,7 +235,7 @@
           </mc:Choice>
           <mc:Fallback>
             <w:pict>
-              <v:shapetype id="_x0000_t202" coordsize="21600,21600" o:spt="202" path="m,l,21600r21600,l21600,xe">
+              <v:shapetype w14:anchorId="56E2EE7B" id="_x0000_t202" coordsize="21600,21600" o:spt="202" path="m,l,21600r21600,l21600,xe">
                 <v:stroke joinstyle="miter"/>
                 <v:path gradientshapeok="t" o:connecttype="rect"/>
               </v:shapetype>
@@ -253,69 +253,61 @@
                         <w:rPr>
                           <w:i/>
                         </w:rPr>
-                        <w:t>Describe the enhancements you have made to your algorithms in the two boxes. You can vary the sizes of these boxes but not the font</w:t>
+                        <w:t xml:space="preserve">Algorithm A was enhanced by </w:t>
                       </w:r>
                       <w:r>
                         <w:rPr>
                           <w:i/>
                         </w:rPr>
-                        <w:t xml:space="preserve"> (</w:t>
-                      </w:r>
-                      <w:proofErr w:type="spellStart"/>
-                      <w:r>
-                        <w:rPr>
-                          <w:i/>
-                        </w:rPr>
-                        <w:t>Calabri</w:t>
-                      </w:r>
-                      <w:proofErr w:type="spellEnd"/>
-                      <w:r>
-                        <w:rPr>
-                          <w:i/>
-                        </w:rPr>
-                        <w:t>)</w:t>
+                        <w:t xml:space="preserve">changing the method used to break ties. In the basic algorithm, ties </w:t>
                       </w:r>
                       <w:r>
                         <w:rPr>
                           <w:i/>
                         </w:rPr>
-                        <w:t xml:space="preserve">, font size </w:t>
+                        <w:t>are broken</w:t>
                       </w:r>
                       <w:r>
                         <w:rPr>
                           <w:i/>
                         </w:rPr>
-                        <w:t xml:space="preserve">(11) </w:t>
+                        <w:t xml:space="preserve"> by simply using the first node foun</w:t>
                       </w:r>
                       <w:r>
                         <w:rPr>
                           <w:i/>
                         </w:rPr>
-                        <w:t>or paragraph properties</w:t>
+                        <w:t xml:space="preserve">d. In the modified version, the program looks at </w:t>
                       </w:r>
                       <w:r>
                         <w:rPr>
                           <w:i/>
                         </w:rPr>
-                        <w:t xml:space="preserve"> (single space)</w:t>
+                        <w:t xml:space="preserve">both nodes and sees which one has the smallest </w:t>
                       </w:r>
                       <w:r>
                         <w:rPr>
                           <w:i/>
                         </w:rPr>
-                        <w:t>, and everything should fit onto one side of A4. You may include a commentary on the general success of your enhancements if you wish.</w:t>
+                        <w:t xml:space="preserve">distance to their next node. </w:t>
                       </w:r>
                       <w:r>
                         <w:rPr>
                           <w:i/>
                         </w:rPr>
-                        <w:t xml:space="preserve"> Save the final document as a pdf.</w:t>
+                        <w:t xml:space="preserve">If again this is </w:t>
                       </w:r>
                       <w:r>
                         <w:rPr>
                           <w:i/>
                         </w:rPr>
-                        <w:t xml:space="preserve"> (YOU can delete these instructions.</w:t>
+                        <w:t>equal,</w:t>
+                      </w:r>
+                      <w:r>
+                        <w:rPr>
+                          <w:i/>
+                        </w:rPr>
+                        <w:t xml:space="preserve"> then it will take the first node that it found.</w:t>
                       </w:r>
                     </w:p>
                   </w:txbxContent>
@@ -362,7 +354,7 @@
         <mc:AlternateContent>
           <mc:Choice Requires="wps">
             <w:drawing>
-              <wp:anchor distT="45720" distB="45720" distL="114300" distR="114300" simplePos="0" relativeHeight="251661312" behindDoc="0" locked="0" layoutInCell="1" allowOverlap="1" wp14:anchorId="395F7EF3" wp14:editId="1F95F98F">
+              <wp:anchor distT="45720" distB="45720" distL="114300" distR="114300" simplePos="0" relativeHeight="251661312" behindDoc="0" locked="0" layoutInCell="1" allowOverlap="1" wp14:anchorId="56E2EE7D" wp14:editId="56E2EE7E">
                 <wp:simplePos x="0" y="0"/>
                 <wp:positionH relativeFrom="margin">
                   <wp:align>right</wp:align>
@@ -416,8 +408,10 @@
                               <w:rPr>
                                 <w:i/>
                               </w:rPr>
-                              <w:t>Type here.</w:t>
+                              <w:t>No enhancement made.</w:t>
                             </w:r>
+                            <w:bookmarkStart w:id="0" w:name="_GoBack"/>
+                            <w:bookmarkEnd w:id="0"/>
                           </w:p>
                         </w:txbxContent>
                       </wps:txbx>
@@ -438,7 +432,7 @@
           </mc:Choice>
           <mc:Fallback>
             <w:pict>
-              <v:shape w14:anchorId="395F7EF3" id="_x0000_s1027" type="#_x0000_t202" style="position:absolute;margin-left:398.55pt;margin-top:27.8pt;width:449.75pt;height:250pt;z-index:251661312;visibility:visible;mso-wrap-style:square;mso-width-percent:0;mso-height-percent:0;mso-wrap-distance-left:9pt;mso-wrap-distance-top:3.6pt;mso-wrap-distance-right:9pt;mso-wrap-distance-bottom:3.6pt;mso-position-horizontal:right;mso-position-horizontal-relative:margin;mso-position-vertical:absolute;mso-position-vertical-relative:text;mso-width-percent:0;mso-height-percent:0;mso-width-relative:margin;mso-height-relative:margin;v-text-anchor:top" o:gfxdata="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">
+              <v:shape w14:anchorId="56E2EE7D" id="_x0000_s1027" type="#_x0000_t202" style="position:absolute;margin-left:398.55pt;margin-top:27.8pt;width:449.75pt;height:250pt;z-index:251661312;visibility:visible;mso-wrap-style:square;mso-width-percent:0;mso-height-percent:0;mso-wrap-distance-left:9pt;mso-wrap-distance-top:3.6pt;mso-wrap-distance-right:9pt;mso-wrap-distance-bottom:3.6pt;mso-position-horizontal:right;mso-position-horizontal-relative:margin;mso-position-vertical:absolute;mso-position-vertical-relative:text;mso-width-percent:0;mso-height-percent:0;mso-width-relative:margin;mso-height-relative:margin;v-text-anchor:top" o:gfxdata="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">
                 <v:textbox>
                   <w:txbxContent>
                     <w:p>
@@ -452,8 +446,10 @@
                         <w:rPr>
                           <w:i/>
                         </w:rPr>
-                        <w:t>Type here.</w:t>
+                        <w:t>No enhancement made.</w:t>
                       </w:r>
+                      <w:bookmarkStart w:id="1" w:name="_GoBack"/>
+                      <w:bookmarkEnd w:id="1"/>
                     </w:p>
                   </w:txbxContent>
                 </v:textbox>
@@ -495,7 +491,7 @@
 </file>
 
 <file path=word/styles.xml><?xml version="1.0" encoding="utf-8"?>
-<w:styles xmlns:mc="http://schemas.openxmlformats.org/markup-compatibility/2006" xmlns:r="http://schemas.openxmlformats.org/officeDocument/2006/relationships" xmlns:w="http://schemas.openxmlformats.org/wordprocessingml/2006/main" xmlns:w14="http://schemas.microsoft.com/office/word/2010/wordml" xmlns:w15="http://schemas.microsoft.com/office/word/2012/wordml" mc:Ignorable="w14 w15">
+<w:styles xmlns:mc="http://schemas.openxmlformats.org/markup-compatibility/2006" xmlns:r="http://schemas.openxmlformats.org/officeDocument/2006/relationships" xmlns:w="http://schemas.openxmlformats.org/wordprocessingml/2006/main" xmlns:w14="http://schemas.microsoft.com/office/word/2010/wordml" xmlns:w15="http://schemas.microsoft.com/office/word/2012/wordml" xmlns:w16cid="http://schemas.microsoft.com/office/word/2016/wordml/cid" xmlns:w16se="http://schemas.microsoft.com/office/word/2015/wordml/symex" mc:Ignorable="w14 w15 w16se w16cid">
   <w:docDefaults>
     <w:rPrDefault>
       <w:rPr>
@@ -511,7 +507,7 @@
       </w:pPr>
     </w:pPrDefault>
   </w:docDefaults>
-  <w:latentStyles w:defLockedState="0" w:defUIPriority="99" w:defSemiHidden="0" w:defUnhideWhenUsed="0" w:defQFormat="0" w:count="371">
+  <w:latentStyles w:defLockedState="0" w:defUIPriority="99" w:defSemiHidden="0" w:defUnhideWhenUsed="0" w:defQFormat="0" w:count="376">
     <w:lsdException w:name="Normal" w:uiPriority="0" w:qFormat="1"/>
     <w:lsdException w:name="heading 1" w:uiPriority="9" w:qFormat="1"/>
     <w:lsdException w:name="heading 2" w:semiHidden="1" w:uiPriority="9" w:unhideWhenUsed="1" w:qFormat="1"/>
@@ -617,7 +613,6 @@
     <w:lsdException w:name="HTML Sample" w:semiHidden="1" w:unhideWhenUsed="1"/>
     <w:lsdException w:name="HTML Typewriter" w:semiHidden="1" w:unhideWhenUsed="1"/>
     <w:lsdException w:name="HTML Variable" w:semiHidden="1" w:unhideWhenUsed="1"/>
-    <w:lsdException w:name="Normal Table" w:semiHidden="1" w:unhideWhenUsed="1"/>
     <w:lsdException w:name="annotation subject" w:semiHidden="1" w:unhideWhenUsed="1"/>
     <w:lsdException w:name="No List" w:semiHidden="1" w:unhideWhenUsed="1"/>
     <w:lsdException w:name="Outline List 1" w:semiHidden="1" w:unhideWhenUsed="1"/>
@@ -660,11 +655,8 @@
     <w:lsdException w:name="Table Contemporary" w:semiHidden="1" w:unhideWhenUsed="1"/>
     <w:lsdException w:name="Table Elegant" w:semiHidden="1" w:unhideWhenUsed="1"/>
     <w:lsdException w:name="Table Professional" w:semiHidden="1" w:unhideWhenUsed="1"/>
-    <w:lsdException w:name="Table Subtle 1" w:semiHidden="1" w:unhideWhenUsed="1"/>
     <w:lsdException w:name="Table Subtle 2" w:semiHidden="1" w:unhideWhenUsed="1"/>
     <w:lsdException w:name="Table Web 1" w:semiHidden="1" w:unhideWhenUsed="1"/>
-    <w:lsdException w:name="Table Web 2" w:semiHidden="1" w:unhideWhenUsed="1"/>
-    <w:lsdException w:name="Table Web 3" w:semiHidden="1" w:unhideWhenUsed="1"/>
     <w:lsdException w:name="Balloon Text" w:semiHidden="1" w:unhideWhenUsed="1"/>
     <w:lsdException w:name="Table Grid" w:uiPriority="39"/>
     <w:lsdException w:name="Table Theme" w:semiHidden="1" w:unhideWhenUsed="1"/>
@@ -883,6 +875,11 @@
     <w:lsdException w:name="List Table 5 Dark Accent 6" w:uiPriority="50"/>
     <w:lsdException w:name="List Table 6 Colorful Accent 6" w:uiPriority="51"/>
     <w:lsdException w:name="List Table 7 Colorful Accent 6" w:uiPriority="52"/>
+    <w:lsdException w:name="Mention" w:semiHidden="1" w:unhideWhenUsed="1"/>
+    <w:lsdException w:name="Smart Hyperlink" w:semiHidden="1" w:unhideWhenUsed="1"/>
+    <w:lsdException w:name="Hashtag" w:semiHidden="1" w:unhideWhenUsed="1"/>
+    <w:lsdException w:name="Unresolved Mention" w:semiHidden="1" w:unhideWhenUsed="1"/>
+    <w:lsdException w:name="Smart Link" w:semiHidden="1" w:unhideWhenUsed="1"/>
   </w:latentStyles>
   <w:style w:type="paragraph" w:default="1" w:styleId="Normal">
     <w:name w:val="Normal"/>

</xml_diff>